<commit_message>
additional options put in README and template
</commit_message>
<xml_diff>
--- a/docxdoclet/dist/template.docx
+++ b/docxdoclet/dist/template.docx
@@ -201,6 +201,7 @@
           <w:lang w:val="en-US"/>
         </w:rPr>
       </w:pPr>
+      <w:proofErr w:type="gramStart"/>
       <w:r>
         <w:rPr>
           <w:rFonts w:ascii="Consolas" w:hAnsi="Consolas" w:cs="Consolas"/>
@@ -230,7 +231,15 @@
           <w:rFonts w:ascii="Consolas" w:hAnsi="Consolas" w:cs="Consolas"/>
           <w:lang w:val="en-US"/>
         </w:rPr>
-        <w:t>org.apache.maven.plugins</w:t>
+        <w:t>org.apache.maven</w:t>
+      </w:r>
+      <w:proofErr w:type="gramEnd"/>
+      <w:r>
+        <w:rPr>
+          <w:rFonts w:ascii="Consolas" w:hAnsi="Consolas" w:cs="Consolas"/>
+          <w:lang w:val="en-US"/>
+        </w:rPr>
+        <w:t>.plugins</w:t>
       </w:r>
       <w:proofErr w:type="spellEnd"/>
       <w:r>
@@ -606,7 +615,23 @@
           <w:rFonts w:ascii="Consolas" w:hAnsi="Consolas" w:cs="Consolas"/>
           <w:lang w:val="en-US"/>
         </w:rPr>
-        <w:t>&gt;de.sky40.doclet.DocxDoclet&lt;/</w:t>
+        <w:t>&gt;</w:t>
+      </w:r>
+      <w:proofErr w:type="gramStart"/>
+      <w:r>
+        <w:rPr>
+          <w:rFonts w:ascii="Consolas" w:hAnsi="Consolas" w:cs="Consolas"/>
+          <w:lang w:val="en-US"/>
+        </w:rPr>
+        <w:t>de.sky40.doclet</w:t>
+      </w:r>
+      <w:proofErr w:type="gramEnd"/>
+      <w:r>
+        <w:rPr>
+          <w:rFonts w:ascii="Consolas" w:hAnsi="Consolas" w:cs="Consolas"/>
+          <w:lang w:val="en-US"/>
+        </w:rPr>
+        <w:t>.DocxDoclet&lt;/</w:t>
       </w:r>
       <w:proofErr w:type="spellStart"/>
       <w:r>
@@ -663,9 +688,8 @@
           <w:bCs/>
           <w:lang w:val="en-US"/>
         </w:rPr>
-        <w:t xml:space="preserve">absolute path to </w:t>
-      </w:r>
-      <w:proofErr w:type="spellStart"/>
+        <w:t>(a</w:t>
+      </w:r>
       <w:r>
         <w:rPr>
           <w:rFonts w:ascii="Consolas" w:hAnsi="Consolas" w:cs="Consolas"/>
@@ -673,9 +697,8 @@
           <w:bCs/>
           <w:lang w:val="en-US"/>
         </w:rPr>
-        <w:t>docxdoclet</w:t>
-      </w:r>
-      <w:proofErr w:type="spellEnd"/>
+        <w:t>bsolute</w:t>
+      </w:r>
       <w:r>
         <w:rPr>
           <w:rFonts w:ascii="Consolas" w:hAnsi="Consolas" w:cs="Consolas"/>
@@ -683,236 +706,16 @@
           <w:bCs/>
           <w:lang w:val="en-US"/>
         </w:rPr>
-        <w:t>…jar</w:t>
-      </w:r>
-      <w:r>
-        <w:rPr>
-          <w:rFonts w:ascii="Consolas" w:hAnsi="Consolas" w:cs="Consolas"/>
-          <w:lang w:val="en-US"/>
-        </w:rPr>
-        <w:t>&lt;/</w:t>
-      </w:r>
-      <w:proofErr w:type="spellStart"/>
-      <w:r>
-        <w:rPr>
-          <w:rFonts w:ascii="Consolas" w:hAnsi="Consolas" w:cs="Consolas"/>
-          <w:lang w:val="en-US"/>
-        </w:rPr>
-        <w:t>docletPath</w:t>
-      </w:r>
-      <w:proofErr w:type="spellEnd"/>
-      <w:r>
-        <w:rPr>
-          <w:rFonts w:ascii="Consolas" w:hAnsi="Consolas" w:cs="Consolas"/>
-          <w:lang w:val="en-US"/>
-        </w:rPr>
-        <w:t>&gt;</w:t>
-      </w:r>
-    </w:p>
-    <w:p>
-      <w:pPr>
-        <w:pStyle w:val="KeinLeerraum"/>
-        <w:rPr>
-          <w:rFonts w:ascii="Consolas" w:hAnsi="Consolas" w:cs="Consolas"/>
-          <w:lang w:val="en-US"/>
-        </w:rPr>
-      </w:pPr>
-      <w:r>
-        <w:rPr>
-          <w:rFonts w:ascii="Consolas" w:hAnsi="Consolas" w:cs="Consolas"/>
-          <w:lang w:val="en-US"/>
-        </w:rPr>
-        <w:t xml:space="preserve">           &lt;</w:t>
-      </w:r>
-      <w:proofErr w:type="spellStart"/>
-      <w:r>
-        <w:rPr>
-          <w:rFonts w:ascii="Consolas" w:hAnsi="Consolas" w:cs="Consolas"/>
-          <w:lang w:val="en-US"/>
-        </w:rPr>
-        <w:t>useStandardDocletOptions</w:t>
-      </w:r>
-      <w:proofErr w:type="spellEnd"/>
-      <w:r>
-        <w:rPr>
-          <w:rFonts w:ascii="Consolas" w:hAnsi="Consolas" w:cs="Consolas"/>
-          <w:lang w:val="en-US"/>
-        </w:rPr>
-        <w:t>&gt;false&lt;/</w:t>
-      </w:r>
-      <w:proofErr w:type="spellStart"/>
-      <w:r>
-        <w:rPr>
-          <w:rFonts w:ascii="Consolas" w:hAnsi="Consolas" w:cs="Consolas"/>
-          <w:lang w:val="en-US"/>
-        </w:rPr>
-        <w:t>useStandardDocletOptions</w:t>
-      </w:r>
-      <w:proofErr w:type="spellEnd"/>
-      <w:r>
-        <w:rPr>
-          <w:rFonts w:ascii="Consolas" w:hAnsi="Consolas" w:cs="Consolas"/>
-          <w:lang w:val="en-US"/>
-        </w:rPr>
-        <w:t>&gt;</w:t>
-      </w:r>
-    </w:p>
-    <w:p>
-      <w:pPr>
-        <w:pStyle w:val="KeinLeerraum"/>
-        <w:rPr>
-          <w:rFonts w:ascii="Consolas" w:hAnsi="Consolas" w:cs="Consolas"/>
-          <w:lang w:val="en-US"/>
-        </w:rPr>
-      </w:pPr>
-      <w:r>
-        <w:rPr>
-          <w:rFonts w:ascii="Consolas" w:hAnsi="Consolas" w:cs="Consolas"/>
-          <w:lang w:val="en-US"/>
-        </w:rPr>
-        <w:t xml:space="preserve">           &lt;</w:t>
-      </w:r>
-      <w:proofErr w:type="spellStart"/>
-      <w:r>
-        <w:rPr>
-          <w:rFonts w:ascii="Consolas" w:hAnsi="Consolas" w:cs="Consolas"/>
-          <w:lang w:val="en-US"/>
-        </w:rPr>
-        <w:t>additionalOptions</w:t>
-      </w:r>
-      <w:proofErr w:type="spellEnd"/>
-      <w:r>
-        <w:rPr>
-          <w:rFonts w:ascii="Consolas" w:hAnsi="Consolas" w:cs="Consolas"/>
-          <w:lang w:val="en-US"/>
-        </w:rPr>
-        <w:t>&gt;</w:t>
-      </w:r>
-    </w:p>
-    <w:p>
-      <w:pPr>
-        <w:pStyle w:val="KeinLeerraum"/>
-        <w:rPr>
-          <w:rFonts w:ascii="Consolas" w:hAnsi="Consolas" w:cs="Consolas"/>
-          <w:lang w:val="en-US"/>
-        </w:rPr>
-      </w:pPr>
-      <w:r>
-        <w:rPr>
-          <w:rFonts w:ascii="Consolas" w:hAnsi="Consolas" w:cs="Consolas"/>
-          <w:lang w:val="en-US"/>
-        </w:rPr>
-        <w:t xml:space="preserve">           </w:t>
-      </w:r>
-      <w:r>
-        <w:rPr>
-          <w:rFonts w:ascii="Consolas" w:hAnsi="Consolas" w:cs="Consolas"/>
-          <w:lang w:val="en-US"/>
-        </w:rPr>
-        <w:t xml:space="preserve"> </w:t>
-      </w:r>
-      <w:r>
-        <w:rPr>
-          <w:rFonts w:ascii="Consolas" w:hAnsi="Consolas" w:cs="Consolas"/>
-          <w:lang w:val="en-US"/>
-        </w:rPr>
-        <w:t xml:space="preserve">   &lt;</w:t>
-      </w:r>
-      <w:proofErr w:type="spellStart"/>
-      <w:r>
-        <w:rPr>
-          <w:rFonts w:ascii="Consolas" w:hAnsi="Consolas" w:cs="Consolas"/>
-          <w:lang w:val="en-US"/>
-        </w:rPr>
-        <w:t>additionalOption</w:t>
-      </w:r>
-      <w:proofErr w:type="spellEnd"/>
-      <w:r>
-        <w:rPr>
-          <w:rFonts w:ascii="Consolas" w:hAnsi="Consolas" w:cs="Consolas"/>
-          <w:lang w:val="en-US"/>
-        </w:rPr>
-        <w:t>&gt;-template&lt;/</w:t>
-      </w:r>
-      <w:proofErr w:type="spellStart"/>
-      <w:r>
-        <w:rPr>
-          <w:rFonts w:ascii="Consolas" w:hAnsi="Consolas" w:cs="Consolas"/>
-          <w:lang w:val="en-US"/>
-        </w:rPr>
-        <w:t>additionalOption</w:t>
-      </w:r>
-      <w:proofErr w:type="spellEnd"/>
-      <w:r>
-        <w:rPr>
-          <w:rFonts w:ascii="Consolas" w:hAnsi="Consolas" w:cs="Consolas"/>
-          <w:lang w:val="en-US"/>
-        </w:rPr>
-        <w:t>&gt;</w:t>
-      </w:r>
-    </w:p>
-    <w:p>
-      <w:pPr>
-        <w:pStyle w:val="KeinLeerraum"/>
-        <w:rPr>
-          <w:rFonts w:ascii="Consolas" w:hAnsi="Consolas" w:cs="Consolas"/>
-          <w:lang w:val="en-US"/>
-        </w:rPr>
-      </w:pPr>
-      <w:r>
-        <w:rPr>
-          <w:rFonts w:ascii="Consolas" w:hAnsi="Consolas" w:cs="Consolas"/>
-          <w:lang w:val="en-US"/>
-        </w:rPr>
-        <w:t xml:space="preserve">         </w:t>
-      </w:r>
-      <w:r>
-        <w:rPr>
-          <w:rFonts w:ascii="Consolas" w:hAnsi="Consolas" w:cs="Consolas"/>
-          <w:lang w:val="en-US"/>
-        </w:rPr>
-        <w:t xml:space="preserve">      &lt;</w:t>
-      </w:r>
-      <w:proofErr w:type="spellStart"/>
-      <w:r>
-        <w:rPr>
-          <w:rFonts w:ascii="Consolas" w:hAnsi="Consolas" w:cs="Consolas"/>
-          <w:lang w:val="en-US"/>
-        </w:rPr>
-        <w:t>a</w:t>
-      </w:r>
-      <w:r>
-        <w:rPr>
-          <w:rFonts w:ascii="Consolas" w:hAnsi="Consolas" w:cs="Consolas"/>
-          <w:lang w:val="en-US"/>
-        </w:rPr>
-        <w:t>dditionalOption</w:t>
-      </w:r>
-      <w:proofErr w:type="spellEnd"/>
-      <w:r>
-        <w:rPr>
-          <w:rFonts w:ascii="Consolas" w:hAnsi="Consolas" w:cs="Consolas"/>
-          <w:lang w:val="en-US"/>
-        </w:rPr>
-        <w:t>&gt;</w:t>
-      </w:r>
-    </w:p>
-    <w:p>
-      <w:pPr>
-        <w:pStyle w:val="KeinLeerraum"/>
+        <w:t>)</w:t>
+      </w:r>
+      <w:r>
         <w:rPr>
           <w:rFonts w:ascii="Consolas" w:hAnsi="Consolas" w:cs="Consolas"/>
           <w:b/>
           <w:bCs/>
           <w:lang w:val="en-US"/>
         </w:rPr>
-      </w:pPr>
-      <w:r>
-        <w:rPr>
-          <w:rFonts w:ascii="Consolas" w:hAnsi="Consolas" w:cs="Consolas"/>
-          <w:lang w:val="en-US"/>
-        </w:rPr>
-        <w:t xml:space="preserve">                        </w:t>
+        <w:t xml:space="preserve"> path to docxdoclet</w:t>
       </w:r>
       <w:r>
         <w:rPr>
@@ -921,17 +724,8 @@
           <w:bCs/>
           <w:lang w:val="en-US"/>
         </w:rPr>
-        <w:t>path to template.docx file</w:t>
-      </w:r>
-    </w:p>
-    <w:p>
-      <w:pPr>
-        <w:pStyle w:val="KeinLeerraum"/>
-        <w:rPr>
-          <w:rFonts w:ascii="Consolas" w:hAnsi="Consolas" w:cs="Consolas"/>
-          <w:lang w:val="en-US"/>
-        </w:rPr>
-      </w:pPr>
+        <w:t>.</w:t>
+      </w:r>
       <w:r>
         <w:rPr>
           <w:rFonts w:ascii="Consolas" w:hAnsi="Consolas" w:cs="Consolas"/>
@@ -939,6 +733,455 @@
           <w:bCs/>
           <w:lang w:val="en-US"/>
         </w:rPr>
+        <w:t>jar</w:t>
+      </w:r>
+      <w:r>
+        <w:rPr>
+          <w:rFonts w:ascii="Consolas" w:hAnsi="Consolas" w:cs="Consolas"/>
+          <w:lang w:val="en-US"/>
+        </w:rPr>
+        <w:t>&lt;/</w:t>
+      </w:r>
+      <w:proofErr w:type="spellStart"/>
+      <w:r>
+        <w:rPr>
+          <w:rFonts w:ascii="Consolas" w:hAnsi="Consolas" w:cs="Consolas"/>
+          <w:lang w:val="en-US"/>
+        </w:rPr>
+        <w:t>docletPath</w:t>
+      </w:r>
+      <w:proofErr w:type="spellEnd"/>
+      <w:r>
+        <w:rPr>
+          <w:rFonts w:ascii="Consolas" w:hAnsi="Consolas" w:cs="Consolas"/>
+          <w:lang w:val="en-US"/>
+        </w:rPr>
+        <w:t>&gt;</w:t>
+      </w:r>
+    </w:p>
+    <w:p>
+      <w:pPr>
+        <w:pStyle w:val="KeinLeerraum"/>
+        <w:rPr>
+          <w:rFonts w:ascii="Consolas" w:hAnsi="Consolas" w:cs="Consolas"/>
+          <w:lang w:val="en-US"/>
+        </w:rPr>
+      </w:pPr>
+      <w:r>
+        <w:rPr>
+          <w:rFonts w:ascii="Consolas" w:hAnsi="Consolas" w:cs="Consolas"/>
+          <w:lang w:val="en-US"/>
+        </w:rPr>
+        <w:t xml:space="preserve">           &lt;</w:t>
+      </w:r>
+      <w:proofErr w:type="spellStart"/>
+      <w:r>
+        <w:rPr>
+          <w:rFonts w:ascii="Consolas" w:hAnsi="Consolas" w:cs="Consolas"/>
+          <w:lang w:val="en-US"/>
+        </w:rPr>
+        <w:t>useStandardDocletOptions</w:t>
+      </w:r>
+      <w:proofErr w:type="spellEnd"/>
+      <w:r>
+        <w:rPr>
+          <w:rFonts w:ascii="Consolas" w:hAnsi="Consolas" w:cs="Consolas"/>
+          <w:lang w:val="en-US"/>
+        </w:rPr>
+        <w:t>&gt;false&lt;/</w:t>
+      </w:r>
+      <w:proofErr w:type="spellStart"/>
+      <w:r>
+        <w:rPr>
+          <w:rFonts w:ascii="Consolas" w:hAnsi="Consolas" w:cs="Consolas"/>
+          <w:lang w:val="en-US"/>
+        </w:rPr>
+        <w:t>useStandardDocletOptions</w:t>
+      </w:r>
+      <w:proofErr w:type="spellEnd"/>
+      <w:r>
+        <w:rPr>
+          <w:rFonts w:ascii="Consolas" w:hAnsi="Consolas" w:cs="Consolas"/>
+          <w:lang w:val="en-US"/>
+        </w:rPr>
+        <w:t>&gt;</w:t>
+      </w:r>
+    </w:p>
+    <w:p>
+      <w:pPr>
+        <w:pStyle w:val="KeinLeerraum"/>
+        <w:rPr>
+          <w:rFonts w:ascii="Consolas" w:hAnsi="Consolas" w:cs="Consolas"/>
+          <w:lang w:val="en-US"/>
+        </w:rPr>
+      </w:pPr>
+      <w:r>
+        <w:rPr>
+          <w:rFonts w:ascii="Consolas" w:hAnsi="Consolas" w:cs="Consolas"/>
+          <w:lang w:val="en-US"/>
+        </w:rPr>
+        <w:t xml:space="preserve">           &lt;</w:t>
+      </w:r>
+      <w:proofErr w:type="spellStart"/>
+      <w:r>
+        <w:rPr>
+          <w:rFonts w:ascii="Consolas" w:hAnsi="Consolas" w:cs="Consolas"/>
+          <w:lang w:val="en-US"/>
+        </w:rPr>
+        <w:t>additionalOptions</w:t>
+      </w:r>
+      <w:proofErr w:type="spellEnd"/>
+      <w:r>
+        <w:rPr>
+          <w:rFonts w:ascii="Consolas" w:hAnsi="Consolas" w:cs="Consolas"/>
+          <w:lang w:val="en-US"/>
+        </w:rPr>
+        <w:t>&gt;</w:t>
+      </w:r>
+    </w:p>
+    <w:p>
+      <w:pPr>
+        <w:pStyle w:val="KeinLeerraum"/>
+        <w:ind w:left="2124" w:firstLine="708"/>
+        <w:rPr>
+          <w:rFonts w:ascii="Consolas" w:hAnsi="Consolas" w:cs="Consolas"/>
+          <w:lang w:val="en-US"/>
+        </w:rPr>
+      </w:pPr>
+      <w:r>
+        <w:rPr>
+          <w:rFonts w:ascii="Consolas" w:hAnsi="Consolas" w:cs="Consolas"/>
+          <w:lang w:val="en-US"/>
+        </w:rPr>
+        <w:t>&lt;</w:t>
+      </w:r>
+      <w:proofErr w:type="spellStart"/>
+      <w:r>
+        <w:rPr>
+          <w:rFonts w:ascii="Consolas" w:hAnsi="Consolas" w:cs="Consolas"/>
+          <w:lang w:val="en-US"/>
+        </w:rPr>
+        <w:t>additionalOption</w:t>
+      </w:r>
+      <w:proofErr w:type="spellEnd"/>
+      <w:r>
+        <w:rPr>
+          <w:rFonts w:ascii="Consolas" w:hAnsi="Consolas" w:cs="Consolas"/>
+          <w:lang w:val="en-US"/>
+        </w:rPr>
+        <w:t>&gt;-level&lt;/</w:t>
+      </w:r>
+      <w:proofErr w:type="spellStart"/>
+      <w:r>
+        <w:rPr>
+          <w:rFonts w:ascii="Consolas" w:hAnsi="Consolas" w:cs="Consolas"/>
+          <w:lang w:val="en-US"/>
+        </w:rPr>
+        <w:t>additionalOption</w:t>
+      </w:r>
+      <w:proofErr w:type="spellEnd"/>
+      <w:r>
+        <w:rPr>
+          <w:rFonts w:ascii="Consolas" w:hAnsi="Consolas" w:cs="Consolas"/>
+          <w:lang w:val="en-US"/>
+        </w:rPr>
+        <w:t>&gt;</w:t>
+      </w:r>
+    </w:p>
+    <w:p>
+      <w:pPr>
+        <w:pStyle w:val="KeinLeerraum"/>
+        <w:rPr>
+          <w:rFonts w:ascii="Consolas" w:hAnsi="Consolas" w:cs="Consolas"/>
+          <w:lang w:val="en-US"/>
+        </w:rPr>
+      </w:pPr>
+      <w:r>
+        <w:rPr>
+          <w:rFonts w:ascii="Consolas" w:hAnsi="Consolas" w:cs="Consolas"/>
+          <w:lang w:val="en-US"/>
+        </w:rPr>
+        <w:t xml:space="preserve">                        &lt;</w:t>
+      </w:r>
+      <w:proofErr w:type="spellStart"/>
+      <w:r>
+        <w:rPr>
+          <w:rFonts w:ascii="Consolas" w:hAnsi="Consolas" w:cs="Consolas"/>
+          <w:lang w:val="en-US"/>
+        </w:rPr>
+        <w:t>additionalOption</w:t>
+      </w:r>
+      <w:proofErr w:type="spellEnd"/>
+      <w:r>
+        <w:rPr>
+          <w:rFonts w:ascii="Consolas" w:hAnsi="Consolas" w:cs="Consolas"/>
+          <w:lang w:val="en-US"/>
+        </w:rPr>
+        <w:t>&gt;PRIVATE&lt;/</w:t>
+      </w:r>
+      <w:proofErr w:type="spellStart"/>
+      <w:r>
+        <w:rPr>
+          <w:rFonts w:ascii="Consolas" w:hAnsi="Consolas" w:cs="Consolas"/>
+          <w:lang w:val="en-US"/>
+        </w:rPr>
+        <w:t>additionalOption</w:t>
+      </w:r>
+      <w:proofErr w:type="spellEnd"/>
+      <w:r>
+        <w:rPr>
+          <w:rFonts w:ascii="Consolas" w:hAnsi="Consolas" w:cs="Consolas"/>
+          <w:lang w:val="en-US"/>
+        </w:rPr>
+        <w:t>&gt;</w:t>
+      </w:r>
+    </w:p>
+    <w:p>
+      <w:pPr>
+        <w:pStyle w:val="KeinLeerraum"/>
+        <w:rPr>
+          <w:rFonts w:ascii="Consolas" w:hAnsi="Consolas" w:cs="Consolas"/>
+          <w:lang w:val="en-US"/>
+        </w:rPr>
+      </w:pPr>
+      <w:r>
+        <w:rPr>
+          <w:rFonts w:ascii="Consolas" w:hAnsi="Consolas" w:cs="Consolas"/>
+          <w:lang w:val="en-US"/>
+        </w:rPr>
+        <w:t xml:space="preserve">                        &lt;</w:t>
+      </w:r>
+      <w:proofErr w:type="spellStart"/>
+      <w:r>
+        <w:rPr>
+          <w:rFonts w:ascii="Consolas" w:hAnsi="Consolas" w:cs="Consolas"/>
+          <w:lang w:val="en-US"/>
+        </w:rPr>
+        <w:t>additionalOption</w:t>
+      </w:r>
+      <w:proofErr w:type="spellEnd"/>
+      <w:r>
+        <w:rPr>
+          <w:rFonts w:ascii="Consolas" w:hAnsi="Consolas" w:cs="Consolas"/>
+          <w:lang w:val="en-US"/>
+        </w:rPr>
+        <w:t>&gt;-missing&lt;/</w:t>
+      </w:r>
+      <w:proofErr w:type="spellStart"/>
+      <w:r>
+        <w:rPr>
+          <w:rFonts w:ascii="Consolas" w:hAnsi="Consolas" w:cs="Consolas"/>
+          <w:lang w:val="en-US"/>
+        </w:rPr>
+        <w:t>additionalOption</w:t>
+      </w:r>
+      <w:proofErr w:type="spellEnd"/>
+      <w:r>
+        <w:rPr>
+          <w:rFonts w:ascii="Consolas" w:hAnsi="Consolas" w:cs="Consolas"/>
+          <w:lang w:val="en-US"/>
+        </w:rPr>
+        <w:t>&gt;</w:t>
+      </w:r>
+    </w:p>
+    <w:p>
+      <w:pPr>
+        <w:pStyle w:val="KeinLeerraum"/>
+        <w:rPr>
+          <w:rFonts w:ascii="Consolas" w:hAnsi="Consolas" w:cs="Consolas"/>
+          <w:lang w:val="en-US"/>
+        </w:rPr>
+      </w:pPr>
+      <w:r>
+        <w:rPr>
+          <w:rFonts w:ascii="Consolas" w:hAnsi="Consolas" w:cs="Consolas"/>
+          <w:lang w:val="en-US"/>
+        </w:rPr>
+        <w:t xml:space="preserve">                        &lt;</w:t>
+      </w:r>
+      <w:proofErr w:type="spellStart"/>
+      <w:r>
+        <w:rPr>
+          <w:rFonts w:ascii="Consolas" w:hAnsi="Consolas" w:cs="Consolas"/>
+          <w:lang w:val="en-US"/>
+        </w:rPr>
+        <w:t>additionalOption</w:t>
+      </w:r>
+      <w:proofErr w:type="spellEnd"/>
+      <w:r>
+        <w:rPr>
+          <w:rFonts w:ascii="Consolas" w:hAnsi="Consolas" w:cs="Consolas"/>
+          <w:lang w:val="en-US"/>
+        </w:rPr>
+        <w:t>&gt;SHOW&lt;/</w:t>
+      </w:r>
+      <w:proofErr w:type="spellStart"/>
+      <w:r>
+        <w:rPr>
+          <w:rFonts w:ascii="Consolas" w:hAnsi="Consolas" w:cs="Consolas"/>
+          <w:lang w:val="en-US"/>
+        </w:rPr>
+        <w:t>additionalOption</w:t>
+      </w:r>
+      <w:proofErr w:type="spellEnd"/>
+      <w:r>
+        <w:rPr>
+          <w:rFonts w:ascii="Consolas" w:hAnsi="Consolas" w:cs="Consolas"/>
+          <w:lang w:val="en-US"/>
+        </w:rPr>
+        <w:t>&gt;</w:t>
+      </w:r>
+    </w:p>
+    <w:p>
+      <w:pPr>
+        <w:pStyle w:val="KeinLeerraum"/>
+        <w:rPr>
+          <w:rFonts w:ascii="Consolas" w:hAnsi="Consolas" w:cs="Consolas"/>
+          <w:lang w:val="en-US"/>
+        </w:rPr>
+      </w:pPr>
+      <w:r>
+        <w:rPr>
+          <w:rFonts w:ascii="Consolas" w:hAnsi="Consolas" w:cs="Consolas"/>
+          <w:lang w:val="en-US"/>
+        </w:rPr>
+        <w:t xml:space="preserve">           </w:t>
+      </w:r>
+      <w:r>
+        <w:rPr>
+          <w:rFonts w:ascii="Consolas" w:hAnsi="Consolas" w:cs="Consolas"/>
+          <w:lang w:val="en-US"/>
+        </w:rPr>
+        <w:t xml:space="preserve"> </w:t>
+      </w:r>
+      <w:r>
+        <w:rPr>
+          <w:rFonts w:ascii="Consolas" w:hAnsi="Consolas" w:cs="Consolas"/>
+          <w:lang w:val="en-US"/>
+        </w:rPr>
+        <w:t xml:space="preserve">   &lt;</w:t>
+      </w:r>
+      <w:proofErr w:type="spellStart"/>
+      <w:r>
+        <w:rPr>
+          <w:rFonts w:ascii="Consolas" w:hAnsi="Consolas" w:cs="Consolas"/>
+          <w:lang w:val="en-US"/>
+        </w:rPr>
+        <w:t>additionalOption</w:t>
+      </w:r>
+      <w:proofErr w:type="spellEnd"/>
+      <w:r>
+        <w:rPr>
+          <w:rFonts w:ascii="Consolas" w:hAnsi="Consolas" w:cs="Consolas"/>
+          <w:lang w:val="en-US"/>
+        </w:rPr>
+        <w:t>&gt;-template&lt;/</w:t>
+      </w:r>
+      <w:proofErr w:type="spellStart"/>
+      <w:r>
+        <w:rPr>
+          <w:rFonts w:ascii="Consolas" w:hAnsi="Consolas" w:cs="Consolas"/>
+          <w:lang w:val="en-US"/>
+        </w:rPr>
+        <w:t>additionalOption</w:t>
+      </w:r>
+      <w:proofErr w:type="spellEnd"/>
+      <w:r>
+        <w:rPr>
+          <w:rFonts w:ascii="Consolas" w:hAnsi="Consolas" w:cs="Consolas"/>
+          <w:lang w:val="en-US"/>
+        </w:rPr>
+        <w:t>&gt;</w:t>
+      </w:r>
+    </w:p>
+    <w:p>
+      <w:pPr>
+        <w:pStyle w:val="KeinLeerraum"/>
+        <w:rPr>
+          <w:rFonts w:ascii="Consolas" w:hAnsi="Consolas" w:cs="Consolas"/>
+          <w:lang w:val="en-US"/>
+        </w:rPr>
+      </w:pPr>
+      <w:r>
+        <w:rPr>
+          <w:rFonts w:ascii="Consolas" w:hAnsi="Consolas" w:cs="Consolas"/>
+          <w:lang w:val="en-US"/>
+        </w:rPr>
+        <w:t xml:space="preserve">         </w:t>
+      </w:r>
+      <w:r>
+        <w:rPr>
+          <w:rFonts w:ascii="Consolas" w:hAnsi="Consolas" w:cs="Consolas"/>
+          <w:lang w:val="en-US"/>
+        </w:rPr>
+        <w:t xml:space="preserve">      &lt;</w:t>
+      </w:r>
+      <w:proofErr w:type="spellStart"/>
+      <w:r>
+        <w:rPr>
+          <w:rFonts w:ascii="Consolas" w:hAnsi="Consolas" w:cs="Consolas"/>
+          <w:lang w:val="en-US"/>
+        </w:rPr>
+        <w:t>a</w:t>
+      </w:r>
+      <w:r>
+        <w:rPr>
+          <w:rFonts w:ascii="Consolas" w:hAnsi="Consolas" w:cs="Consolas"/>
+          <w:lang w:val="en-US"/>
+        </w:rPr>
+        <w:t>dditionalOption</w:t>
+      </w:r>
+      <w:proofErr w:type="spellEnd"/>
+      <w:r>
+        <w:rPr>
+          <w:rFonts w:ascii="Consolas" w:hAnsi="Consolas" w:cs="Consolas"/>
+          <w:lang w:val="en-US"/>
+        </w:rPr>
+        <w:t>&gt;</w:t>
+      </w:r>
+    </w:p>
+    <w:p>
+      <w:pPr>
+        <w:pStyle w:val="KeinLeerraum"/>
+        <w:rPr>
+          <w:rFonts w:ascii="Consolas" w:hAnsi="Consolas" w:cs="Consolas"/>
+          <w:b/>
+          <w:bCs/>
+          <w:lang w:val="en-US"/>
+        </w:rPr>
+      </w:pPr>
+      <w:r>
+        <w:rPr>
+          <w:rFonts w:ascii="Consolas" w:hAnsi="Consolas" w:cs="Consolas"/>
+          <w:lang w:val="en-US"/>
+        </w:rPr>
+        <w:t xml:space="preserve">                        </w:t>
+      </w:r>
+      <w:r>
+        <w:rPr>
+          <w:rFonts w:ascii="Consolas" w:hAnsi="Consolas" w:cs="Consolas"/>
+          <w:b/>
+          <w:bCs/>
+          <w:lang w:val="en-US"/>
+        </w:rPr>
+        <w:t>path to template.docx file</w:t>
+      </w:r>
+    </w:p>
+    <w:p>
+      <w:pPr>
+        <w:pStyle w:val="KeinLeerraum"/>
+        <w:rPr>
+          <w:rFonts w:ascii="Consolas" w:hAnsi="Consolas" w:cs="Consolas"/>
+          <w:lang w:val="en-US"/>
+        </w:rPr>
+      </w:pPr>
+      <w:r>
+        <w:rPr>
+          <w:rFonts w:ascii="Consolas" w:hAnsi="Consolas" w:cs="Consolas"/>
+          <w:b/>
+          <w:bCs/>
+          <w:lang w:val="en-US"/>
+        </w:rPr>
         <w:t xml:space="preserve">               </w:t>
       </w:r>
       <w:r>
@@ -964,6 +1207,8 @@
         </w:rPr>
         <w:t>&gt;</w:t>
       </w:r>
+      <w:bookmarkStart w:id="0" w:name="_GoBack"/>
+      <w:bookmarkEnd w:id="0"/>
     </w:p>
     <w:p>
       <w:pPr>
@@ -1184,6 +1429,7 @@
           <w:rFonts w:ascii="Consolas" w:hAnsi="Consolas" w:cs="Consolas"/>
           <w:lang w:val="en-US"/>
         </w:rPr>
+        <w:lastRenderedPageBreak/>
         <w:t xml:space="preserve"> &lt;/plugin&gt;</w:t>
       </w:r>
     </w:p>
@@ -1207,7 +1453,6 @@
       </w:pPr>
       <w:proofErr w:type="spellStart"/>
       <w:r>
-        <w:lastRenderedPageBreak/>
         <w:t>P</w:t>
       </w:r>
       <w:r>
@@ -1503,8 +1748,6 @@
         </w:rPr>
         <w:t>M</w:t>
       </w:r>
-      <w:bookmarkStart w:id="0" w:name="_GoBack"/>
-      <w:bookmarkEnd w:id="0"/>
       <w:r>
         <w:rPr>
           <w:i/>
@@ -1554,6 +1797,53 @@
           <w:lang w:val="en-US"/>
         </w:rPr>
         <w:t>”</w:t>
+      </w:r>
+      <w:r>
+        <w:rPr>
+          <w:i/>
+          <w:iCs/>
+          <w:color w:val="FF0000"/>
+          <w:lang w:val="en-US"/>
+        </w:rPr>
+        <w:t>. Missing comments will be added to the created document</w:t>
+      </w:r>
+      <w:r>
+        <w:rPr>
+          <w:i/>
+          <w:iCs/>
+          <w:color w:val="FF0000"/>
+          <w:lang w:val="en-US"/>
+        </w:rPr>
+        <w:t xml:space="preserve"> only</w:t>
+      </w:r>
+      <w:r>
+        <w:rPr>
+          <w:i/>
+          <w:iCs/>
+          <w:color w:val="FF0000"/>
+          <w:lang w:val="en-US"/>
+        </w:rPr>
+        <w:t xml:space="preserve"> when </w:t>
+      </w:r>
+      <w:proofErr w:type="spellStart"/>
+      <w:r>
+        <w:rPr>
+          <w:i/>
+          <w:iCs/>
+          <w:color w:val="FF0000"/>
+          <w:lang w:val="en-US"/>
+        </w:rPr>
+        <w:t>additionaloption</w:t>
+      </w:r>
+      <w:proofErr w:type="spellEnd"/>
+      <w:r>
+        <w:rPr>
+          <w:i/>
+          <w:iCs/>
+          <w:color w:val="FF0000"/>
+          <w:lang w:val="en-US"/>
+        </w:rPr>
+        <w:t xml:space="preserve"> -missing is set to SHOW in the pom.xml.</w:t>
       </w:r>
     </w:p>
     <w:p>
@@ -1707,7 +1997,7 @@
       </w:pPr>
     </w:pPrDefault>
   </w:docDefaults>
-  <w:latentStyles w:defLockedState="0" w:defUIPriority="99" w:defSemiHidden="0" w:defUnhideWhenUsed="0" w:defQFormat="0" w:count="377">
+  <w:latentStyles w:defLockedState="0" w:defUIPriority="99" w:defSemiHidden="0" w:defUnhideWhenUsed="0" w:defQFormat="0" w:count="376">
     <w:lsdException w:name="Normal" w:uiPriority="0" w:qFormat="1"/>
     <w:lsdException w:name="heading 1" w:uiPriority="9" w:qFormat="1"/>
     <w:lsdException w:name="heading 2" w:semiHidden="1" w:uiPriority="9" w:unhideWhenUsed="1" w:qFormat="1"/>
@@ -2084,7 +2374,6 @@
     <w:lsdException w:name="Hashtag" w:semiHidden="1" w:unhideWhenUsed="1"/>
     <w:lsdException w:name="Unresolved Mention" w:semiHidden="1" w:unhideWhenUsed="1"/>
     <w:lsdException w:name="Smart Link" w:semiHidden="1" w:unhideWhenUsed="1"/>
-    <w:lsdException w:name="Smart Link Error" w:semiHidden="1" w:unhideWhenUsed="1"/>
   </w:latentStyles>
   <w:style w:type="paragraph" w:default="1" w:styleId="Standard">
     <w:name w:val="Normal"/>

</xml_diff>